<commit_message>
Added new project with new analyze dataset, researched and finded correct model for current task and dataset.
</commit_message>
<xml_diff>
--- a/AD/Python/ExamCreditTask/Tutorial.docx
+++ b/AD/Python/ExamCreditTask/Tutorial.docx
@@ -82,25 +82,7 @@
           <w:szCs w:val="24"/>
           <w:lang w:eastAsia="ja-JP"/>
         </w:rPr>
-        <w:t xml:space="preserve"> транзакции кредитных карт </w:t>
-      </w:r>
-      <w:r>
-        <w:rPr>
-          <w:rFonts w:eastAsia="MS Mincho"/>
-          <w:sz w:val="24"/>
-          <w:szCs w:val="24"/>
-          <w:lang w:eastAsia="ja-JP"/>
-        </w:rPr>
-        <w:t>европейцев</w:t>
-      </w:r>
-      <w:r>
-        <w:rPr>
-          <w:rFonts w:eastAsia="MS Mincho"/>
-          <w:sz w:val="24"/>
-          <w:szCs w:val="24"/>
-          <w:lang w:eastAsia="ja-JP"/>
-        </w:rPr>
-        <w:t xml:space="preserve">. Набор данных представляет транзакции за 2 дня, где есть 492 мошенника и 284807 транзакций. </w:t>
+        <w:t xml:space="preserve"> транзакции кредитных карт европейцев. Набор данных представляет транзакции за 2 дня, где есть 492 мошенника и 284807 транзакций. </w:t>
       </w:r>
     </w:p>
     <w:p>
@@ -511,7 +493,16 @@
           <w:szCs w:val="24"/>
           <w:lang w:val="en-US" w:eastAsia="ja-JP"/>
         </w:rPr>
-        <w:t xml:space="preserve">Class </w:t>
+        <w:t>Class</w:t>
+      </w:r>
+      <w:r>
+        <w:rPr>
+          <w:rFonts w:eastAsia="MS Mincho"/>
+          <w:sz w:val="24"/>
+          <w:szCs w:val="24"/>
+          <w:lang w:eastAsia="ja-JP"/>
+        </w:rPr>
+        <w:t xml:space="preserve"> </w:t>
       </w:r>
       <w:r>
         <w:rPr>
@@ -578,8 +569,9 @@
       <w:pPr>
         <w:rPr>
           <w:rFonts w:eastAsia="MS Mincho"/>
-          <w:sz w:val="24"/>
-          <w:szCs w:val="24"/>
+          <w:b/>
+          <w:sz w:val="28"/>
+          <w:szCs w:val="28"/>
           <w:lang w:eastAsia="ja-JP"/>
         </w:rPr>
       </w:pPr>
@@ -611,30 +603,6 @@
           <w:szCs w:val="28"/>
           <w:lang w:eastAsia="ja-JP"/>
         </w:rPr>
-        <w:br w:type="page"/>
-      </w:r>
-    </w:p>
-    <w:p>
-      <w:pPr>
-        <w:rPr>
-          <w:rFonts w:eastAsia="MS Mincho"/>
-          <w:b/>
-          <w:sz w:val="28"/>
-          <w:szCs w:val="28"/>
-          <w:lang w:eastAsia="ja-JP"/>
-        </w:rPr>
-      </w:pPr>
-      <w:bookmarkStart w:id="0" w:name="_GoBack"/>
-      <w:bookmarkEnd w:id="0"/>
-      <w:r>
-        <w:rPr>
-          <w:rFonts w:eastAsia="MS Mincho"/>
-          <w:b/>
-          <w:sz w:val="28"/>
-          <w:szCs w:val="28"/>
-          <w:lang w:eastAsia="ja-JP"/>
-        </w:rPr>
-        <w:lastRenderedPageBreak/>
         <w:t xml:space="preserve">2.3. </w:t>
       </w:r>
       <w:r>
@@ -693,7 +661,7 @@
             <v:path o:extrusionok="f" gradientshapeok="t" o:connecttype="rect"/>
             <o:lock v:ext="edit" aspectratio="t"/>
           </v:shapetype>
-          <v:shape id="_x0000_i1025" type="#_x0000_t75" style="width:467.25pt;height:402.75pt">
+          <v:shape id="_x0000_i1025" type="#_x0000_t75" style="width:332.25pt;height:285.75pt">
             <v:imagedata r:id="rId4" o:title="Corelation"/>
           </v:shape>
         </w:pict>
@@ -759,6 +727,300 @@
           <w:lang w:eastAsia="ja-JP"/>
         </w:rPr>
         <w:t>еляции)</w:t>
+      </w:r>
+    </w:p>
+    <w:p>
+      <w:pPr>
+        <w:rPr>
+          <w:rFonts w:eastAsia="MS Mincho"/>
+          <w:b/>
+          <w:sz w:val="28"/>
+          <w:szCs w:val="28"/>
+          <w:lang w:eastAsia="ja-JP"/>
+        </w:rPr>
+      </w:pPr>
+      <w:r>
+        <w:rPr>
+          <w:rFonts w:eastAsia="MS Mincho"/>
+          <w:b/>
+          <w:sz w:val="28"/>
+          <w:szCs w:val="28"/>
+          <w:lang w:eastAsia="ja-JP"/>
+        </w:rPr>
+        <w:t>Можно заметить, что некоторые квадраты более красные, чем другие. Так мы можем вывести некоторые зависимости.</w:t>
+      </w:r>
+    </w:p>
+    <w:p>
+      <w:pPr>
+        <w:rPr>
+          <w:rFonts w:eastAsia="MS Mincho"/>
+          <w:b/>
+          <w:sz w:val="28"/>
+          <w:szCs w:val="28"/>
+          <w:lang w:val="en-US" w:eastAsia="ja-JP"/>
+        </w:rPr>
+      </w:pPr>
+      <w:r>
+        <w:rPr>
+          <w:rFonts w:eastAsia="MS Mincho"/>
+          <w:b/>
+          <w:sz w:val="28"/>
+          <w:szCs w:val="28"/>
+          <w:lang w:val="en-US" w:eastAsia="ja-JP"/>
+        </w:rPr>
+        <w:t>Amount and V6 = 0.22</w:t>
+      </w:r>
+    </w:p>
+    <w:p>
+      <w:pPr>
+        <w:rPr>
+          <w:rFonts w:eastAsia="MS Mincho"/>
+          <w:b/>
+          <w:sz w:val="28"/>
+          <w:szCs w:val="28"/>
+          <w:lang w:val="en-US" w:eastAsia="ja-JP"/>
+        </w:rPr>
+      </w:pPr>
+      <w:r>
+        <w:rPr>
+          <w:rFonts w:eastAsia="MS Mincho"/>
+          <w:b/>
+          <w:sz w:val="28"/>
+          <w:szCs w:val="28"/>
+          <w:lang w:val="en-US" w:eastAsia="ja-JP"/>
+        </w:rPr>
+        <w:t>Amount and V7 = 0.4</w:t>
+      </w:r>
+    </w:p>
+    <w:p>
+      <w:pPr>
+        <w:rPr>
+          <w:rFonts w:eastAsia="MS Mincho"/>
+          <w:b/>
+          <w:sz w:val="28"/>
+          <w:szCs w:val="28"/>
+          <w:lang w:val="en-US" w:eastAsia="ja-JP"/>
+        </w:rPr>
+      </w:pPr>
+      <w:r>
+        <w:rPr>
+          <w:rFonts w:eastAsia="MS Mincho"/>
+          <w:b/>
+          <w:sz w:val="28"/>
+          <w:szCs w:val="28"/>
+          <w:lang w:val="en-US" w:eastAsia="ja-JP"/>
+        </w:rPr>
+        <w:t>Amount and V20 = 0.34</w:t>
+      </w:r>
+    </w:p>
+    <w:p>
+      <w:pPr>
+        <w:rPr>
+          <w:rFonts w:eastAsia="MS Mincho"/>
+          <w:b/>
+          <w:sz w:val="28"/>
+          <w:szCs w:val="28"/>
+          <w:lang w:val="en-US" w:eastAsia="ja-JP"/>
+        </w:rPr>
+      </w:pPr>
+      <w:r>
+        <w:rPr>
+          <w:rFonts w:eastAsia="MS Mincho"/>
+          <w:b/>
+          <w:sz w:val="28"/>
+          <w:szCs w:val="28"/>
+          <w:lang w:val="en-US" w:eastAsia="ja-JP"/>
+        </w:rPr>
+        <w:t>Amount and V21 = 0.11</w:t>
+      </w:r>
+      <w:bookmarkStart w:id="0" w:name="_GoBack"/>
+      <w:bookmarkEnd w:id="0"/>
+    </w:p>
+    <w:p>
+      <w:pPr>
+        <w:rPr>
+          <w:rFonts w:eastAsia="MS Mincho"/>
+          <w:b/>
+          <w:sz w:val="28"/>
+          <w:szCs w:val="28"/>
+          <w:lang w:val="en-US" w:eastAsia="ja-JP"/>
+        </w:rPr>
+      </w:pPr>
+    </w:p>
+    <w:p>
+      <w:pPr>
+        <w:rPr>
+          <w:rFonts w:eastAsia="MS Mincho"/>
+          <w:b/>
+          <w:sz w:val="28"/>
+          <w:szCs w:val="28"/>
+          <w:lang w:val="en-US" w:eastAsia="ja-JP"/>
+        </w:rPr>
+      </w:pPr>
+      <w:r>
+        <w:rPr>
+          <w:rFonts w:eastAsia="MS Mincho"/>
+          <w:b/>
+          <w:sz w:val="28"/>
+          <w:szCs w:val="28"/>
+          <w:lang w:val="en-US" w:eastAsia="ja-JP"/>
+        </w:rPr>
+        <w:t>V1 and Time = 0.12</w:t>
+      </w:r>
+    </w:p>
+    <w:p>
+      <w:pPr>
+        <w:rPr>
+          <w:rFonts w:eastAsia="MS Mincho"/>
+          <w:b/>
+          <w:sz w:val="28"/>
+          <w:szCs w:val="28"/>
+          <w:lang w:val="en-US" w:eastAsia="ja-JP"/>
+        </w:rPr>
+      </w:pPr>
+      <w:r>
+        <w:rPr>
+          <w:rFonts w:eastAsia="MS Mincho"/>
+          <w:b/>
+          <w:sz w:val="28"/>
+          <w:szCs w:val="28"/>
+          <w:lang w:val="en-US" w:eastAsia="ja-JP"/>
+        </w:rPr>
+        <w:t>V5 and Time = 0.17</w:t>
+      </w:r>
+    </w:p>
+    <w:p>
+      <w:pPr>
+        <w:rPr>
+          <w:rFonts w:eastAsia="MS Mincho"/>
+          <w:b/>
+          <w:sz w:val="28"/>
+          <w:szCs w:val="28"/>
+          <w:lang w:val="en-US" w:eastAsia="ja-JP"/>
+        </w:rPr>
+      </w:pPr>
+      <w:r>
+        <w:rPr>
+          <w:rFonts w:eastAsia="MS Mincho"/>
+          <w:b/>
+          <w:sz w:val="28"/>
+          <w:szCs w:val="28"/>
+          <w:lang w:val="en-US" w:eastAsia="ja-JP"/>
+        </w:rPr>
+        <w:t>V12 and Time = 0.12</w:t>
+      </w:r>
+    </w:p>
+    <w:p>
+      <w:pPr>
+        <w:rPr>
+          <w:rFonts w:eastAsia="MS Mincho"/>
+          <w:b/>
+          <w:sz w:val="28"/>
+          <w:szCs w:val="28"/>
+          <w:lang w:val="en-US" w:eastAsia="ja-JP"/>
+        </w:rPr>
+      </w:pPr>
+      <w:r>
+        <w:rPr>
+          <w:rFonts w:eastAsia="MS Mincho"/>
+          <w:b/>
+          <w:sz w:val="28"/>
+          <w:szCs w:val="28"/>
+          <w:lang w:val="en-US" w:eastAsia="ja-JP"/>
+        </w:rPr>
+        <w:t>V22 and Time = 0.14</w:t>
+      </w:r>
+    </w:p>
+    <w:p>
+      <w:pPr>
+        <w:rPr>
+          <w:rFonts w:eastAsia="MS Mincho"/>
+          <w:b/>
+          <w:sz w:val="28"/>
+          <w:szCs w:val="28"/>
+          <w:lang w:val="en-US" w:eastAsia="ja-JP"/>
+        </w:rPr>
+      </w:pPr>
+    </w:p>
+    <w:p>
+      <w:pPr>
+        <w:rPr>
+          <w:rFonts w:eastAsia="MS Mincho"/>
+          <w:b/>
+          <w:sz w:val="28"/>
+          <w:szCs w:val="28"/>
+          <w:lang w:eastAsia="ja-JP"/>
+        </w:rPr>
+      </w:pPr>
+      <w:r>
+        <w:rPr>
+          <w:rFonts w:eastAsia="MS Mincho"/>
+          <w:b/>
+          <w:sz w:val="28"/>
+          <w:szCs w:val="28"/>
+          <w:lang w:eastAsia="ja-JP"/>
+        </w:rPr>
+        <w:t xml:space="preserve">Можно выявить, что все основные зависимости строятся на параметрах </w:t>
+      </w:r>
+      <w:r>
+        <w:rPr>
+          <w:rFonts w:eastAsia="MS Mincho"/>
+          <w:b/>
+          <w:sz w:val="28"/>
+          <w:szCs w:val="28"/>
+          <w:lang w:val="en-US" w:eastAsia="ja-JP"/>
+        </w:rPr>
+        <w:t>Amount</w:t>
+      </w:r>
+      <w:r>
+        <w:rPr>
+          <w:rFonts w:eastAsia="MS Mincho"/>
+          <w:b/>
+          <w:sz w:val="28"/>
+          <w:szCs w:val="28"/>
+          <w:lang w:eastAsia="ja-JP"/>
+        </w:rPr>
+        <w:t xml:space="preserve"> </w:t>
+      </w:r>
+      <w:r>
+        <w:rPr>
+          <w:rFonts w:eastAsia="MS Mincho"/>
+          <w:b/>
+          <w:sz w:val="28"/>
+          <w:szCs w:val="28"/>
+          <w:lang w:val="en-US" w:eastAsia="ja-JP"/>
+        </w:rPr>
+        <w:t>and</w:t>
+      </w:r>
+      <w:r>
+        <w:rPr>
+          <w:rFonts w:eastAsia="MS Mincho"/>
+          <w:b/>
+          <w:sz w:val="28"/>
+          <w:szCs w:val="28"/>
+          <w:lang w:eastAsia="ja-JP"/>
+        </w:rPr>
+        <w:t xml:space="preserve"> </w:t>
+      </w:r>
+      <w:r>
+        <w:rPr>
+          <w:rFonts w:eastAsia="MS Mincho"/>
+          <w:b/>
+          <w:sz w:val="28"/>
+          <w:szCs w:val="28"/>
+          <w:lang w:val="en-US" w:eastAsia="ja-JP"/>
+        </w:rPr>
+        <w:t>Time</w:t>
+      </w:r>
+      <w:r>
+        <w:rPr>
+          <w:rFonts w:eastAsia="MS Mincho"/>
+          <w:b/>
+          <w:sz w:val="28"/>
+          <w:szCs w:val="28"/>
+          <w:lang w:eastAsia="ja-JP"/>
+        </w:rPr>
+        <w:t>.</w:t>
       </w:r>
     </w:p>
     <w:p>

</xml_diff>